<commit_message>
Updated 2 vCPU timing
</commit_message>
<xml_diff>
--- a/Presentation/V1_measures.docx
+++ b/Presentation/V1_measures.docx
@@ -78,41 +78,13 @@
           <w:lang w:val="en-GB"/>
         </w:rPr>
       </w:pPr>
-      <w:proofErr w:type="spellStart"/>
       <w:r>
         <w:rPr>
           <w:b/>
           <w:bCs/>
           <w:lang w:val="en-GB"/>
         </w:rPr>
-        <w:t>Mladen</w:t>
-      </w:r>
-      <w:proofErr w:type="spellEnd"/>
-      <w:r>
-        <w:rPr>
-          <w:b/>
-          <w:bCs/>
-          <w:lang w:val="en-GB"/>
-        </w:rPr>
-        <w:t> </w:t>
-      </w:r>
-      <w:proofErr w:type="spellStart"/>
-      <w:r>
-        <w:rPr>
-          <w:b/>
-          <w:bCs/>
-          <w:lang w:val="en-GB"/>
-        </w:rPr>
-        <w:t>Jurkic</w:t>
-      </w:r>
-      <w:proofErr w:type="spellEnd"/>
-      <w:r>
-        <w:rPr>
-          <w:b/>
-          <w:bCs/>
-          <w:lang w:val="en-GB"/>
-        </w:rPr>
-        <w:t> – Chiara Balduzzi </w:t>
+        <w:t>Mladen Jurkic – Chiara Balduzzi </w:t>
       </w:r>
     </w:p>
     <w:p>
@@ -159,77 +131,7 @@
         <w:rPr>
           <w:lang w:val="en-GB"/>
         </w:rPr>
-        <w:t>The aim of the developed algorithm is to find a group of characters (called ‘pattern’) among a larger set (indicated as ‘sequence’). Both of the sets are only composed out of 4 elementary characters which refer to a nitrogenous base that could be found inside a nucleic acid chain (i.e.: DNA): adenine (A), thymine T, guanosine G, cytosine C (</w:t>
-      </w:r>
-      <w:proofErr w:type="spellStart"/>
-      <w:r>
-        <w:rPr>
-          <w:lang w:val="en-GB"/>
-        </w:rPr>
-        <w:t>controllare</w:t>
-      </w:r>
-      <w:proofErr w:type="spellEnd"/>
-      <w:r>
-        <w:rPr>
-          <w:lang w:val="en-GB"/>
-        </w:rPr>
-        <w:t> </w:t>
-      </w:r>
-      <w:proofErr w:type="spellStart"/>
-      <w:r>
-        <w:rPr>
-          <w:lang w:val="en-GB"/>
-        </w:rPr>
-        <w:t>sta</w:t>
-      </w:r>
-      <w:proofErr w:type="spellEnd"/>
-      <w:r>
-        <w:rPr>
-          <w:lang w:val="en-GB"/>
-        </w:rPr>
-        <w:t> </w:t>
-      </w:r>
-      <w:proofErr w:type="spellStart"/>
-      <w:r>
-        <w:rPr>
-          <w:lang w:val="en-GB"/>
-        </w:rPr>
-        <w:t>cazzata</w:t>
-      </w:r>
-      <w:proofErr w:type="spellEnd"/>
-      <w:r>
-        <w:rPr>
-          <w:lang w:val="en-GB"/>
-        </w:rPr>
-        <w:t> </w:t>
-      </w:r>
-      <w:proofErr w:type="spellStart"/>
-      <w:r>
-        <w:rPr>
-          <w:lang w:val="en-GB"/>
-        </w:rPr>
-        <w:t>che</w:t>
-      </w:r>
-      <w:proofErr w:type="spellEnd"/>
-      <w:r>
-        <w:rPr>
-          <w:lang w:val="en-GB"/>
-        </w:rPr>
-        <w:t> ho </w:t>
-      </w:r>
-      <w:proofErr w:type="spellStart"/>
-      <w:r>
-        <w:rPr>
-          <w:lang w:val="en-GB"/>
-        </w:rPr>
-        <w:t>scritto</w:t>
-      </w:r>
-      <w:proofErr w:type="spellEnd"/>
-      <w:r>
-        <w:rPr>
-          <w:lang w:val="en-GB"/>
-        </w:rPr>
-        <w:t>). </w:t>
+        <w:t>The aim of the developed algorithm is to find a group of characters (called ‘pattern’) among a larger set (indicated as ‘sequence’). Both of the sets are only composed out of 4 elementary characters which refer to a nitrogenous base that could be found inside a nucleic acid chain (i.e.: DNA): adenine (A), thymine T, guanosine G, cytosine C (controllare sta cazzata che ho scritto). </w:t>
       </w:r>
     </w:p>
     <w:p>
@@ -242,63 +144,7 @@
         <w:rPr>
           <w:lang w:val="en-GB"/>
         </w:rPr>
-        <w:t>In our program, the comparison between pattern and sequence can be made in both forward and backward directions. Assuming the length of the sequence and of the pattern to be, respectively, ‘</w:t>
-      </w:r>
-      <w:proofErr w:type="spellStart"/>
-      <w:r>
-        <w:rPr>
-          <w:lang w:val="en-GB"/>
-        </w:rPr>
-        <w:t>slen</w:t>
-      </w:r>
-      <w:proofErr w:type="spellEnd"/>
-      <w:r>
-        <w:rPr>
-          <w:lang w:val="en-GB"/>
-        </w:rPr>
-        <w:t>’ and ‘</w:t>
-      </w:r>
-      <w:proofErr w:type="spellStart"/>
-      <w:r>
-        <w:rPr>
-          <w:lang w:val="en-GB"/>
-        </w:rPr>
-        <w:t>plen</w:t>
-      </w:r>
-      <w:proofErr w:type="spellEnd"/>
-      <w:r>
-        <w:rPr>
-          <w:lang w:val="en-GB"/>
-        </w:rPr>
-        <w:t>’, we can have a total or partial overlapping. In this latter case, a match is found when the sub-sequence and pattern are equal up to a limited number of contiguous errors (denoted as ‘holes’ – at most 10% of </w:t>
-      </w:r>
-      <w:proofErr w:type="spellStart"/>
-      <w:r>
-        <w:rPr>
-          <w:lang w:val="en-GB"/>
-        </w:rPr>
-        <w:t>plen</w:t>
-      </w:r>
-      <w:proofErr w:type="spellEnd"/>
-      <w:r>
-        <w:rPr>
-          <w:lang w:val="en-GB"/>
-        </w:rPr>
-        <w:t>) having a maximum allowed width, which in our implementations is set to 0.1% of the length </w:t>
-      </w:r>
-      <w:proofErr w:type="spellStart"/>
-      <w:r>
-        <w:rPr>
-          <w:lang w:val="en-GB"/>
-        </w:rPr>
-        <w:t>plen</w:t>
-      </w:r>
-      <w:proofErr w:type="spellEnd"/>
-      <w:r>
-        <w:rPr>
-          <w:lang w:val="en-GB"/>
-        </w:rPr>
-        <w:t>. </w:t>
+        <w:t>In our program, the comparison between pattern and sequence can be made in both forward and backward directions. Assuming the length of the sequence and of the pattern to be, respectively, ‘slen’ and ‘plen’, we can have a total or partial overlapping. In this latter case, a match is found when the sub-sequence and pattern are equal up to a limited number of contiguous errors (denoted as ‘holes’ – at most 10% of plen) having a maximum allowed width, which in our implementations is set to 0.1% of the length plen. </w:t>
       </w:r>
       <w:r>
         <w:rPr>
@@ -318,168 +164,14 @@
         <w:rPr>
           <w:lang w:val="en-GB"/>
         </w:rPr>
-        <w:t>A first idea to solve the given problem, could be to use the built-in C function </w:t>
-      </w:r>
-      <w:proofErr w:type="spellStart"/>
-      <w:r>
-        <w:rPr>
-          <w:lang w:val="en-GB"/>
-        </w:rPr>
-        <w:t>strcmp</w:t>
-      </w:r>
-      <w:proofErr w:type="spellEnd"/>
-      <w:r>
-        <w:rPr>
-          <w:lang w:val="en-GB"/>
-        </w:rPr>
-        <w:t>: int </w:t>
-      </w:r>
-      <w:proofErr w:type="spellStart"/>
-      <w:r>
-        <w:rPr>
-          <w:lang w:val="en-GB"/>
-        </w:rPr>
-        <w:t>strcmp</w:t>
-      </w:r>
-      <w:proofErr w:type="spellEnd"/>
-      <w:r>
-        <w:rPr>
-          <w:lang w:val="en-GB"/>
-        </w:rPr>
-        <w:t>(</w:t>
-      </w:r>
-      <w:proofErr w:type="spellStart"/>
-      <w:r>
-        <w:rPr>
-          <w:lang w:val="en-GB"/>
-        </w:rPr>
-        <w:t>const</w:t>
-      </w:r>
-      <w:proofErr w:type="spellEnd"/>
-      <w:r>
-        <w:rPr>
-          <w:lang w:val="en-GB"/>
-        </w:rPr>
-        <w:t> char *</w:t>
-      </w:r>
-      <w:proofErr w:type="spellStart"/>
-      <w:r>
-        <w:rPr>
-          <w:lang w:val="en-GB"/>
-        </w:rPr>
-        <w:t>sub_sequence</w:t>
-      </w:r>
-      <w:proofErr w:type="spellEnd"/>
-      <w:r>
-        <w:rPr>
-          <w:lang w:val="en-GB"/>
-        </w:rPr>
-        <w:t>, </w:t>
-      </w:r>
-      <w:proofErr w:type="spellStart"/>
-      <w:r>
-        <w:rPr>
-          <w:lang w:val="en-GB"/>
-        </w:rPr>
-        <w:t>const</w:t>
-      </w:r>
-      <w:proofErr w:type="spellEnd"/>
-      <w:r>
-        <w:rPr>
-          <w:lang w:val="en-GB"/>
-        </w:rPr>
-        <w:t> char *pattern). </w:t>
+        <w:t>A first idea to solve the given problem, could be to use the built-in C function strcmp: int strcmp(const char *sub_sequence, const char *pattern). </w:t>
       </w:r>
       <w:r>
         <w:rPr>
           <w:lang w:val="en-GB"/>
         </w:rPr>
         <w:br/>
-        <w:t>Assume the length of the sequence and of the pattern to be, respectively, ‘</w:t>
-      </w:r>
-      <w:proofErr w:type="spellStart"/>
-      <w:r>
-        <w:rPr>
-          <w:lang w:val="en-GB"/>
-        </w:rPr>
-        <w:t>slen</w:t>
-      </w:r>
-      <w:proofErr w:type="spellEnd"/>
-      <w:r>
-        <w:rPr>
-          <w:lang w:val="en-GB"/>
-        </w:rPr>
-        <w:t>’ and ‘</w:t>
-      </w:r>
-      <w:proofErr w:type="spellStart"/>
-      <w:r>
-        <w:rPr>
-          <w:lang w:val="en-GB"/>
-        </w:rPr>
-        <w:t>plen</w:t>
-      </w:r>
-      <w:proofErr w:type="spellEnd"/>
-      <w:r>
-        <w:rPr>
-          <w:lang w:val="en-GB"/>
-        </w:rPr>
-        <w:t>’. This function can compare the pattern with a sub-string of the sequence having length ‘</w:t>
-      </w:r>
-      <w:proofErr w:type="spellStart"/>
-      <w:r>
-        <w:rPr>
-          <w:lang w:val="en-GB"/>
-        </w:rPr>
-        <w:t>plen</w:t>
-      </w:r>
-      <w:proofErr w:type="spellEnd"/>
-      <w:r>
-        <w:rPr>
-          <w:lang w:val="en-GB"/>
-        </w:rPr>
-        <w:t>’. By selecting with proper </w:t>
-      </w:r>
-      <w:proofErr w:type="gramStart"/>
-      <w:r>
-        <w:rPr>
-          <w:lang w:val="en-GB"/>
-        </w:rPr>
-        <w:t>indices</w:t>
-      </w:r>
-      <w:proofErr w:type="gramEnd"/>
-      <w:r>
-        <w:rPr>
-          <w:lang w:val="en-GB"/>
-        </w:rPr>
-        <w:t> the sub-string of the sequence and ending the loop when we reach ‘</w:t>
-      </w:r>
-      <w:proofErr w:type="spellStart"/>
-      <w:r>
-        <w:rPr>
-          <w:lang w:val="en-GB"/>
-        </w:rPr>
-        <w:t>slen-plen</w:t>
-      </w:r>
-      <w:proofErr w:type="spellEnd"/>
-      <w:r>
-        <w:rPr>
-          <w:lang w:val="en-GB"/>
-        </w:rPr>
-        <w:t xml:space="preserve">’, it’s possible to obtain the number of perfect correspondences. However, we abandon this solution favouring a “manual” approach for two main reasons. </w:t>
-      </w:r>
-      <w:proofErr w:type="gramStart"/>
-      <w:r>
-        <w:rPr>
-          <w:lang w:val="en-GB"/>
-        </w:rPr>
-        <w:t>First of all</w:t>
-      </w:r>
-      <w:proofErr w:type="gramEnd"/>
-      <w:r>
-        <w:rPr>
-          <w:lang w:val="en-GB"/>
-        </w:rPr>
-        <w:t>, by using the built-in function we cannot appreciate the effect of the parallelization as the serial code is already optimized and very fast. Furthermore, the need to include partial overlaps makes this solution not useful for us. </w:t>
+        <w:t>Assume the length of the sequence and of the pattern to be, respectively, ‘slen’ and ‘plen’. This function can compare the pattern with a sub-string of the sequence having length ‘plen’. By selecting with proper indices the sub-string of the sequence and ending the loop when we reach ‘slen-plen’, it’s possible to obtain the number of perfect correspondences. However, we abandon this solution favouring a “manual” approach for two main reasons. First of all, by using the built-in function we cannot appreciate the effect of the parallelization as the serial code is already optimized and very fast. Furthermore, the need to include partial overlaps makes this solution not useful for us. </w:t>
       </w:r>
     </w:p>
     <w:p>
@@ -492,21 +184,7 @@
         <w:rPr>
           <w:lang w:val="en-GB"/>
         </w:rPr>
-        <w:t>To implement the aforementioned </w:t>
-      </w:r>
-      <w:proofErr w:type="gramStart"/>
-      <w:r>
-        <w:rPr>
-          <w:lang w:val="en-GB"/>
-        </w:rPr>
-        <w:t>solution</w:t>
-      </w:r>
-      <w:proofErr w:type="gramEnd"/>
-      <w:r>
-        <w:rPr>
-          <w:lang w:val="en-GB"/>
-        </w:rPr>
-        <w:t> we had to compare single characters of the sequence, one at a time: in case of a match of the first character, we proceed in the comparison of the successive ones. Otherwise, we simply increment a counter variable, shifting the beginning of the sequence and de facto comparing the pattern with a new sub-sequence. </w:t>
+        <w:t>To implement the aforementioned solution we had to compare single characters of the sequence, one at a time: in case of a match of the first character, we proceed in the comparison of the successive ones. Otherwise, we simply increment a counter variable, shifting the beginning of the sequence and de facto comparing the pattern with a new sub-sequence. </w:t>
       </w:r>
     </w:p>
     <w:p>
@@ -599,6 +277,7 @@
         <w:rPr>
           <w:b/>
           <w:bCs/>
+          <w:lang w:val="en-GB"/>
         </w:rPr>
       </w:pPr>
       <w:r>
@@ -613,6 +292,7 @@
         <w:rPr>
           <w:b/>
           <w:bCs/>
+          <w:lang w:val="en-GB"/>
         </w:rPr>
         <w:t> </w:t>
       </w:r>
@@ -625,6 +305,7 @@
           <w:i/>
           <w:iCs/>
           <w:u w:val="single"/>
+          <w:lang w:val="en-GB"/>
         </w:rPr>
       </w:pPr>
       <w:r>
@@ -646,6 +327,7 @@
           <w:i/>
           <w:iCs/>
           <w:u w:val="single"/>
+          <w:lang w:val="en-GB"/>
         </w:rPr>
         <w:t> </w:t>
       </w:r>
@@ -1750,14 +1432,12 @@
         <w:lastRenderedPageBreak/>
         <w:t xml:space="preserve">10^8 – 10^5 24 cores </w:t>
       </w:r>
-      <w:proofErr w:type="spellStart"/>
       <w:r>
         <w:rPr>
           <w:lang w:val="en-GB"/>
         </w:rPr>
         <w:t>nienteeee</w:t>
       </w:r>
-      <w:proofErr w:type="spellEnd"/>
     </w:p>
     <w:p>
       <w:pPr>
@@ -9250,16 +8930,16 @@
         <w:tblLook w:val="04A0" w:firstRow="1" w:lastRow="0" w:firstColumn="1" w:lastColumn="0" w:noHBand="0" w:noVBand="1"/>
       </w:tblPr>
       <w:tblGrid>
-        <w:gridCol w:w="856"/>
-        <w:gridCol w:w="743"/>
-        <w:gridCol w:w="1163"/>
-        <w:gridCol w:w="1037"/>
-        <w:gridCol w:w="1191"/>
-        <w:gridCol w:w="658"/>
+        <w:gridCol w:w="853"/>
+        <w:gridCol w:w="742"/>
+        <w:gridCol w:w="1169"/>
+        <w:gridCol w:w="1044"/>
+        <w:gridCol w:w="1189"/>
+        <w:gridCol w:w="656"/>
         <w:gridCol w:w="963"/>
         <w:gridCol w:w="1030"/>
-        <w:gridCol w:w="1163"/>
-        <w:gridCol w:w="826"/>
+        <w:gridCol w:w="1161"/>
+        <w:gridCol w:w="823"/>
       </w:tblGrid>
       <w:tr>
         <w:trPr>
@@ -9590,6 +9270,9 @@
             <w:pPr>
               <w:jc w:val="center"/>
             </w:pPr>
+            <w:r>
+              <w:t>0.00394</w:t>
+            </w:r>
           </w:p>
         </w:tc>
         <w:tc>
@@ -9608,6 +9291,9 @@
             <w:pPr>
               <w:jc w:val="center"/>
             </w:pPr>
+            <w:r>
+              <w:t>0.00436</w:t>
+            </w:r>
           </w:p>
         </w:tc>
         <w:tc>
@@ -9662,6 +9348,9 @@
             <w:pPr>
               <w:jc w:val="center"/>
             </w:pPr>
+            <w:r>
+              <w:t>0.00076</w:t>
+            </w:r>
           </w:p>
         </w:tc>
         <w:tc>
@@ -9680,6 +9369,9 @@
             <w:pPr>
               <w:jc w:val="center"/>
             </w:pPr>
+            <w:r>
+              <w:t>0.00127</w:t>
+            </w:r>
           </w:p>
         </w:tc>
         <w:tc>
@@ -10900,6 +10592,9 @@
             <w:pPr>
               <w:jc w:val="center"/>
             </w:pPr>
+            <w:r>
+              <w:t>0.00379</w:t>
+            </w:r>
           </w:p>
         </w:tc>
         <w:tc>
@@ -10918,6 +10613,9 @@
             <w:pPr>
               <w:jc w:val="center"/>
             </w:pPr>
+            <w:r>
+              <w:t>0.00515</w:t>
+            </w:r>
           </w:p>
         </w:tc>
         <w:tc>
@@ -10972,6 +10670,9 @@
             <w:pPr>
               <w:jc w:val="center"/>
             </w:pPr>
+            <w:r>
+              <w:t>0.00833</w:t>
+            </w:r>
           </w:p>
         </w:tc>
         <w:tc>
@@ -10990,6 +10691,9 @@
             <w:pPr>
               <w:jc w:val="center"/>
             </w:pPr>
+            <w:r>
+              <w:t>0.00986</w:t>
+            </w:r>
           </w:p>
         </w:tc>
         <w:tc>
@@ -12207,6 +11911,9 @@
             <w:pPr>
               <w:jc w:val="center"/>
             </w:pPr>
+            <w:r>
+              <w:t>0.03619</w:t>
+            </w:r>
           </w:p>
         </w:tc>
         <w:tc>
@@ -12225,6 +11932,9 @@
             <w:pPr>
               <w:jc w:val="center"/>
             </w:pPr>
+            <w:r>
+              <w:t>0.04642</w:t>
+            </w:r>
           </w:p>
         </w:tc>
         <w:tc>
@@ -12279,6 +11989,9 @@
             <w:pPr>
               <w:jc w:val="center"/>
             </w:pPr>
+            <w:r>
+              <w:t>0.04885</w:t>
+            </w:r>
           </w:p>
         </w:tc>
         <w:tc>
@@ -12297,6 +12010,9 @@
             <w:pPr>
               <w:jc w:val="center"/>
             </w:pPr>
+            <w:r>
+              <w:t>0.06056</w:t>
+            </w:r>
           </w:p>
         </w:tc>
         <w:tc>
@@ -13508,6 +13224,9 @@
             <w:pPr>
               <w:jc w:val="center"/>
             </w:pPr>
+            <w:r>
+              <w:t>0.37222</w:t>
+            </w:r>
           </w:p>
         </w:tc>
         <w:tc>
@@ -13526,6 +13245,9 @@
             <w:pPr>
               <w:jc w:val="center"/>
             </w:pPr>
+            <w:r>
+              <w:t>0.46656</w:t>
+            </w:r>
           </w:p>
         </w:tc>
         <w:tc>
@@ -13580,6 +13302,9 @@
             <w:pPr>
               <w:jc w:val="center"/>
             </w:pPr>
+            <w:r>
+              <w:t>0.50192</w:t>
+            </w:r>
           </w:p>
         </w:tc>
         <w:tc>
@@ -13598,6 +13323,9 @@
             <w:pPr>
               <w:jc w:val="center"/>
             </w:pPr>
+            <w:r>
+              <w:t>0.61212</w:t>
+            </w:r>
           </w:p>
         </w:tc>
         <w:tc>
@@ -14820,6 +14548,9 @@
             <w:pPr>
               <w:jc w:val="center"/>
             </w:pPr>
+            <w:r>
+              <w:t>10.15439</w:t>
+            </w:r>
           </w:p>
         </w:tc>
         <w:tc>
@@ -14838,6 +14569,9 @@
             <w:pPr>
               <w:jc w:val="center"/>
             </w:pPr>
+            <w:r>
+              <w:t>10.24702</w:t>
+            </w:r>
           </w:p>
         </w:tc>
         <w:tc>
@@ -14892,6 +14626,9 @@
             <w:pPr>
               <w:jc w:val="center"/>
             </w:pPr>
+            <w:r>
+              <w:t>14.22391</w:t>
+            </w:r>
           </w:p>
         </w:tc>
         <w:tc>
@@ -14910,6 +14647,9 @@
             <w:pPr>
               <w:jc w:val="center"/>
             </w:pPr>
+            <w:r>
+              <w:t>14.33278</w:t>
+            </w:r>
           </w:p>
         </w:tc>
         <w:tc>
@@ -16121,6 +15861,9 @@
             <w:pPr>
               <w:jc w:val="center"/>
             </w:pPr>
+            <w:r>
+              <w:t>101.74417</w:t>
+            </w:r>
           </w:p>
         </w:tc>
         <w:tc>
@@ -16139,6 +15882,9 @@
             <w:pPr>
               <w:jc w:val="center"/>
             </w:pPr>
+            <w:r>
+              <w:t>102.76884</w:t>
+            </w:r>
           </w:p>
         </w:tc>
         <w:tc>
@@ -17539,6 +17285,7 @@
   <w:style w:type="character" w:default="1" w:styleId="Carpredefinitoparagrafo">
     <w:name w:val="Default Paragraph Font"/>
     <w:uiPriority w:val="1"/>
+    <w:semiHidden/>
     <w:unhideWhenUsed/>
   </w:style>
   <w:style w:type="table" w:default="1" w:styleId="Tabellanormale">

</xml_diff>